<commit_message>
Update dokumen SRS_MDD.docx dengan revisi terbaru
</commit_message>
<xml_diff>
--- a/Dokumen/SRS_MDD.docx
+++ b/Dokumen/SRS_MDD.docx
@@ -92,159 +92,159 @@
         </w:rPr>
         <w:t>- Memudahkan administrasi dalam mengelola informasi dosen.</w:t>
       </w:r>
+    </w:p>
+    <w:p>
+      <w:pPr>
+        <w:rPr>
+          <w:rFonts w:ascii="Times New Roman" w:hAnsi="Times New Roman" w:cs="Times New Roman"/>
+          <w:sz w:val="24"/>
+        </w:rPr>
+      </w:pPr>
+      <w:r>
+        <w:rPr>
+          <w:rFonts w:ascii="Times New Roman" w:hAnsi="Times New Roman" w:cs="Times New Roman"/>
+          <w:sz w:val="24"/>
+        </w:rPr>
+        <w:t>- Memastikan data dosen selalu terbaru dan akurat.</w:t>
+      </w:r>
+    </w:p>
+    <w:p>
+      <w:pPr>
+        <w:rPr>
+          <w:rFonts w:ascii="Times New Roman" w:hAnsi="Times New Roman" w:cs="Times New Roman"/>
+          <w:sz w:val="24"/>
+        </w:rPr>
+      </w:pPr>
+      <w:r>
+        <w:rPr>
+          <w:rFonts w:ascii="Times New Roman" w:hAnsi="Times New Roman" w:cs="Times New Roman"/>
+          <w:sz w:val="24"/>
+        </w:rPr>
+        <w:t>- Membantu proses evaluasi kinerja dosen secara efisien.</w:t>
+      </w:r>
+    </w:p>
+    <w:p>
+      <w:pPr>
+        <w:rPr>
+          <w:rFonts w:ascii="Times New Roman" w:hAnsi="Times New Roman" w:cs="Times New Roman"/>
+          <w:sz w:val="24"/>
+        </w:rPr>
+      </w:pPr>
+    </w:p>
+    <w:p>
+      <w:pPr>
+        <w:rPr>
+          <w:rFonts w:ascii="Times New Roman" w:hAnsi="Times New Roman" w:cs="Times New Roman"/>
+          <w:sz w:val="24"/>
+        </w:rPr>
+      </w:pPr>
+      <w:r>
+        <w:rPr>
+          <w:rFonts w:ascii="Times New Roman" w:hAnsi="Times New Roman" w:cs="Times New Roman"/>
+          <w:sz w:val="24"/>
+        </w:rPr>
+        <w:t>## 3. Kebutuhan Fungsional</w:t>
+      </w:r>
+    </w:p>
+    <w:p>
+      <w:pPr>
+        <w:rPr>
+          <w:rFonts w:ascii="Times New Roman" w:hAnsi="Times New Roman" w:cs="Times New Roman"/>
+          <w:sz w:val="24"/>
+        </w:rPr>
+      </w:pPr>
+      <w:r>
+        <w:rPr>
+          <w:rFonts w:ascii="Times New Roman" w:hAnsi="Times New Roman" w:cs="Times New Roman"/>
+          <w:sz w:val="24"/>
+        </w:rPr>
+        <w:t>- CRUD data dosen (profil, NIDN/NIP, bidang keahlian).</w:t>
+      </w:r>
+    </w:p>
+    <w:p>
+      <w:pPr>
+        <w:rPr>
+          <w:rFonts w:ascii="Times New Roman" w:hAnsi="Times New Roman" w:cs="Times New Roman"/>
+          <w:sz w:val="24"/>
+        </w:rPr>
+      </w:pPr>
+      <w:r>
+        <w:rPr>
+          <w:rFonts w:ascii="Times New Roman" w:hAnsi="Times New Roman" w:cs="Times New Roman"/>
+          <w:sz w:val="24"/>
+        </w:rPr>
+        <w:t>- Manajemen jadwal mengajar dosen.</w:t>
+      </w:r>
+    </w:p>
+    <w:p>
+      <w:pPr>
+        <w:rPr>
+          <w:rFonts w:ascii="Times New Roman" w:hAnsi="Times New Roman" w:cs="Times New Roman"/>
+          <w:sz w:val="24"/>
+        </w:rPr>
+      </w:pPr>
+      <w:r>
+        <w:rPr>
+          <w:rFonts w:ascii="Times New Roman" w:hAnsi="Times New Roman" w:cs="Times New Roman"/>
+          <w:sz w:val="24"/>
+        </w:rPr>
+        <w:t>- Evaluasi kinerja dosen berdasarkan berbagai parameter.</w:t>
+      </w:r>
+    </w:p>
+    <w:p>
+      <w:pPr>
+        <w:rPr>
+          <w:rFonts w:ascii="Times New Roman" w:hAnsi="Times New Roman" w:cs="Times New Roman"/>
+          <w:sz w:val="24"/>
+        </w:rPr>
+      </w:pPr>
+    </w:p>
+    <w:p>
+      <w:pPr>
+        <w:rPr>
+          <w:rFonts w:ascii="Times New Roman" w:hAnsi="Times New Roman" w:cs="Times New Roman"/>
+          <w:sz w:val="24"/>
+        </w:rPr>
+      </w:pPr>
+      <w:r>
+        <w:rPr>
+          <w:rFonts w:ascii="Times New Roman" w:hAnsi="Times New Roman" w:cs="Times New Roman"/>
+          <w:sz w:val="24"/>
+        </w:rPr>
+        <w:t>## 4. Kebutuhan Non-Fungsional</w:t>
+      </w:r>
+    </w:p>
+    <w:p>
+      <w:pPr>
+        <w:rPr>
+          <w:rFonts w:ascii="Times New Roman" w:hAnsi="Times New Roman" w:cs="Times New Roman"/>
+          <w:sz w:val="24"/>
+        </w:rPr>
+      </w:pPr>
+      <w:r>
+        <w:rPr>
+          <w:rFonts w:ascii="Times New Roman" w:hAnsi="Times New Roman" w:cs="Times New Roman"/>
+          <w:sz w:val="24"/>
+        </w:rPr>
+        <w:t>- Sistem harus aman dan memiliki autentikasi pengguna.</w:t>
+      </w:r>
+    </w:p>
+    <w:p>
+      <w:pPr>
+        <w:rPr>
+          <w:rFonts w:ascii="Times New Roman" w:hAnsi="Times New Roman" w:cs="Times New Roman"/>
+          <w:sz w:val="24"/>
+        </w:rPr>
+      </w:pPr>
+      <w:r>
+        <w:rPr>
+          <w:rFonts w:ascii="Times New Roman" w:hAnsi="Times New Roman" w:cs="Times New Roman"/>
+          <w:sz w:val="24"/>
+        </w:rPr>
+        <w:t>- Harus bisa diakses dengan cepat dan responsif di berbagai perangkat.</w:t>
+      </w:r>
       <w:bookmarkStart w:id="0" w:name="_GoBack"/>
       <w:bookmarkEnd w:id="0"/>
-    </w:p>
-    <w:p>
-      <w:pPr>
-        <w:rPr>
-          <w:rFonts w:ascii="Times New Roman" w:hAnsi="Times New Roman" w:cs="Times New Roman"/>
-          <w:sz w:val="24"/>
-        </w:rPr>
-      </w:pPr>
-      <w:r>
-        <w:rPr>
-          <w:rFonts w:ascii="Times New Roman" w:hAnsi="Times New Roman" w:cs="Times New Roman"/>
-          <w:sz w:val="24"/>
-        </w:rPr>
-        <w:t>- Memastikan data dosen selalu terbaru dan akurat.</w:t>
-      </w:r>
-    </w:p>
-    <w:p>
-      <w:pPr>
-        <w:rPr>
-          <w:rFonts w:ascii="Times New Roman" w:hAnsi="Times New Roman" w:cs="Times New Roman"/>
-          <w:sz w:val="24"/>
-        </w:rPr>
-      </w:pPr>
-      <w:r>
-        <w:rPr>
-          <w:rFonts w:ascii="Times New Roman" w:hAnsi="Times New Roman" w:cs="Times New Roman"/>
-          <w:sz w:val="24"/>
-        </w:rPr>
-        <w:t>- Membantu proses evaluasi kinerja dosen secara efisien.</w:t>
-      </w:r>
-    </w:p>
-    <w:p>
-      <w:pPr>
-        <w:rPr>
-          <w:rFonts w:ascii="Times New Roman" w:hAnsi="Times New Roman" w:cs="Times New Roman"/>
-          <w:sz w:val="24"/>
-        </w:rPr>
-      </w:pPr>
-    </w:p>
-    <w:p>
-      <w:pPr>
-        <w:rPr>
-          <w:rFonts w:ascii="Times New Roman" w:hAnsi="Times New Roman" w:cs="Times New Roman"/>
-          <w:sz w:val="24"/>
-        </w:rPr>
-      </w:pPr>
-      <w:r>
-        <w:rPr>
-          <w:rFonts w:ascii="Times New Roman" w:hAnsi="Times New Roman" w:cs="Times New Roman"/>
-          <w:sz w:val="24"/>
-        </w:rPr>
-        <w:t>## 3. Kebutuhan Fungsional</w:t>
-      </w:r>
-    </w:p>
-    <w:p>
-      <w:pPr>
-        <w:rPr>
-          <w:rFonts w:ascii="Times New Roman" w:hAnsi="Times New Roman" w:cs="Times New Roman"/>
-          <w:sz w:val="24"/>
-        </w:rPr>
-      </w:pPr>
-      <w:r>
-        <w:rPr>
-          <w:rFonts w:ascii="Times New Roman" w:hAnsi="Times New Roman" w:cs="Times New Roman"/>
-          <w:sz w:val="24"/>
-        </w:rPr>
-        <w:t>- CRUD data dosen (profil, NIDN/NIP, bidang keahlian).</w:t>
-      </w:r>
-    </w:p>
-    <w:p>
-      <w:pPr>
-        <w:rPr>
-          <w:rFonts w:ascii="Times New Roman" w:hAnsi="Times New Roman" w:cs="Times New Roman"/>
-          <w:sz w:val="24"/>
-        </w:rPr>
-      </w:pPr>
-      <w:r>
-        <w:rPr>
-          <w:rFonts w:ascii="Times New Roman" w:hAnsi="Times New Roman" w:cs="Times New Roman"/>
-          <w:sz w:val="24"/>
-        </w:rPr>
-        <w:t>- Manajemen jadwal mengajar dosen.</w:t>
-      </w:r>
-    </w:p>
-    <w:p>
-      <w:pPr>
-        <w:rPr>
-          <w:rFonts w:ascii="Times New Roman" w:hAnsi="Times New Roman" w:cs="Times New Roman"/>
-          <w:sz w:val="24"/>
-        </w:rPr>
-      </w:pPr>
-      <w:r>
-        <w:rPr>
-          <w:rFonts w:ascii="Times New Roman" w:hAnsi="Times New Roman" w:cs="Times New Roman"/>
-          <w:sz w:val="24"/>
-        </w:rPr>
-        <w:t>- Evaluasi kinerja dosen berdasarkan berbagai parameter.</w:t>
-      </w:r>
-    </w:p>
-    <w:p>
-      <w:pPr>
-        <w:rPr>
-          <w:rFonts w:ascii="Times New Roman" w:hAnsi="Times New Roman" w:cs="Times New Roman"/>
-          <w:sz w:val="24"/>
-        </w:rPr>
-      </w:pPr>
-    </w:p>
-    <w:p>
-      <w:pPr>
-        <w:rPr>
-          <w:rFonts w:ascii="Times New Roman" w:hAnsi="Times New Roman" w:cs="Times New Roman"/>
-          <w:sz w:val="24"/>
-        </w:rPr>
-      </w:pPr>
-      <w:r>
-        <w:rPr>
-          <w:rFonts w:ascii="Times New Roman" w:hAnsi="Times New Roman" w:cs="Times New Roman"/>
-          <w:sz w:val="24"/>
-        </w:rPr>
-        <w:t>## 4. Kebutuhan Non-Fungsional</w:t>
-      </w:r>
-    </w:p>
-    <w:p>
-      <w:pPr>
-        <w:rPr>
-          <w:rFonts w:ascii="Times New Roman" w:hAnsi="Times New Roman" w:cs="Times New Roman"/>
-          <w:sz w:val="24"/>
-        </w:rPr>
-      </w:pPr>
-      <w:r>
-        <w:rPr>
-          <w:rFonts w:ascii="Times New Roman" w:hAnsi="Times New Roman" w:cs="Times New Roman"/>
-          <w:sz w:val="24"/>
-        </w:rPr>
-        <w:t>- Sistem harus aman dan memiliki autentikasi pengguna.</w:t>
-      </w:r>
-    </w:p>
-    <w:p>
-      <w:pPr>
-        <w:rPr>
-          <w:rFonts w:ascii="Times New Roman" w:hAnsi="Times New Roman" w:cs="Times New Roman"/>
-          <w:sz w:val="24"/>
-        </w:rPr>
-      </w:pPr>
-      <w:r>
-        <w:rPr>
-          <w:rFonts w:ascii="Times New Roman" w:hAnsi="Times New Roman" w:cs="Times New Roman"/>
-          <w:sz w:val="24"/>
-        </w:rPr>
-        <w:t>- Harus bisa diakses dengan cepat dan responsif di berbagai perangkat.</w:t>
-      </w:r>
     </w:p>
     <w:sectPr>
       <w:pgSz w:w="13376" w:h="18722" w:code="5"/>

</xml_diff>